<commit_message>
added few java hibernate
</commit_message>
<xml_diff>
--- a/Hibernate/HibernateNotes.docx
+++ b/Hibernate/HibernateNotes.docx
@@ -4,15 +4,7 @@
   <w:body>
     <w:p>
       <w:r>
-        <w:t xml:space="preserve">Hibernate is a very </w:t>
-      </w:r>
-      <w:proofErr w:type="spellStart"/>
-      <w:r>
-        <w:t>goood</w:t>
-      </w:r>
-      <w:proofErr w:type="spellEnd"/>
-      <w:r>
-        <w:t xml:space="preserve"> ORM.</w:t>
+        <w:t>Hibernate is a very good ORM.</w:t>
       </w:r>
     </w:p>
     <w:p/>
@@ -91,7 +83,7 @@
           <v:shape id="_x0000_i1025" type="#_x0000_t75" style="width:84.9pt;height:41.6pt" o:ole="">
             <v:imagedata r:id="rId5" o:title=""/>
           </v:shape>
-          <o:OLEObject Type="Embed" ProgID="Package" ShapeID="_x0000_i1025" DrawAspect="Content" ObjectID="_1798187963" r:id="rId6"/>
+          <o:OLEObject Type="Embed" ProgID="Package" ShapeID="_x0000_i1025" DrawAspect="Content" ObjectID="_1798379674" r:id="rId6"/>
         </w:object>
       </w:r>
     </w:p>
@@ -109,15 +101,25 @@
     </w:p>
     <w:p>
       <w:r>
-        <w:t>Configuration config = new Configuration();</w:t>
-      </w:r>
-    </w:p>
-    <w:p>
-      <w:proofErr w:type="spellStart"/>
+        <w:t xml:space="preserve">Configuration config = new </w:t>
+      </w:r>
+      <w:proofErr w:type="gramStart"/>
+      <w:r>
+        <w:t>Configuration(</w:t>
+      </w:r>
+      <w:proofErr w:type="gramEnd"/>
+      <w:r>
+        <w:t>);</w:t>
+      </w:r>
+    </w:p>
+    <w:p>
+      <w:proofErr w:type="spellStart"/>
+      <w:proofErr w:type="gramStart"/>
       <w:r>
         <w:t>config.configure</w:t>
       </w:r>
       <w:proofErr w:type="spellEnd"/>
+      <w:proofErr w:type="gramEnd"/>
       <w:r>
         <w:t>();</w:t>
       </w:r>
@@ -138,10 +140,12 @@
         <w:t xml:space="preserve"> factory = </w:t>
       </w:r>
       <w:proofErr w:type="spellStart"/>
+      <w:proofErr w:type="gramStart"/>
       <w:r>
         <w:t>config.buildSessionFactory</w:t>
       </w:r>
       <w:proofErr w:type="spellEnd"/>
+      <w:proofErr w:type="gramEnd"/>
       <w:r>
         <w:t>();</w:t>
       </w:r>
@@ -172,10 +176,12 @@
         <w:t xml:space="preserve"> = </w:t>
       </w:r>
       <w:proofErr w:type="spellStart"/>
+      <w:proofErr w:type="gramStart"/>
       <w:r>
         <w:t>factory.openSession</w:t>
       </w:r>
       <w:proofErr w:type="spellEnd"/>
+      <w:proofErr w:type="gramEnd"/>
       <w:r>
         <w:t>();</w:t>
       </w:r>
@@ -198,10 +204,12 @@
         <w:t xml:space="preserve">Transaction tr = </w:t>
       </w:r>
       <w:proofErr w:type="spellStart"/>
+      <w:proofErr w:type="gramStart"/>
       <w:r>
         <w:t>session.beginTransaction</w:t>
       </w:r>
       <w:proofErr w:type="spellEnd"/>
+      <w:proofErr w:type="gramEnd"/>
       <w:r>
         <w:t>();</w:t>
       </w:r>
@@ -221,17 +229,41 @@
     </w:p>
     <w:p>
       <w:r>
-        <w:t>Investor i1 = new Investor();</w:t>
-      </w:r>
-    </w:p>
-    <w:p>
-      <w:r>
-        <w:t>i1.setName("Yasin");</w:t>
-      </w:r>
-    </w:p>
-    <w:p>
-      <w:r>
-        <w:t>i1.setAmount(45000);</w:t>
+        <w:t xml:space="preserve">Investor i1 = new </w:t>
+      </w:r>
+      <w:proofErr w:type="gramStart"/>
+      <w:r>
+        <w:t>Investor(</w:t>
+      </w:r>
+      <w:proofErr w:type="gramEnd"/>
+      <w:r>
+        <w:t>);</w:t>
+      </w:r>
+    </w:p>
+    <w:p>
+      <w:r>
+        <w:t>i</w:t>
+      </w:r>
+      <w:proofErr w:type="gramStart"/>
+      <w:r>
+        <w:t>1.setName</w:t>
+      </w:r>
+      <w:proofErr w:type="gramEnd"/>
+      <w:r>
+        <w:t>("Yasin");</w:t>
+      </w:r>
+    </w:p>
+    <w:p>
+      <w:r>
+        <w:t>i</w:t>
+      </w:r>
+      <w:proofErr w:type="gramStart"/>
+      <w:r>
+        <w:t>1.setAmount</w:t>
+      </w:r>
+      <w:proofErr w:type="gramEnd"/>
+      <w:r>
+        <w:t>(45000);</w:t>
       </w:r>
     </w:p>
     <w:p>
@@ -249,10 +281,12 @@
     </w:p>
     <w:p>
       <w:proofErr w:type="spellStart"/>
+      <w:proofErr w:type="gramStart"/>
       <w:r>
         <w:t>session.save</w:t>
       </w:r>
       <w:proofErr w:type="spellEnd"/>
+      <w:proofErr w:type="gramEnd"/>
       <w:r>
         <w:t>(i1);</w:t>
       </w:r>
@@ -272,10 +306,12 @@
     </w:p>
     <w:p>
       <w:proofErr w:type="spellStart"/>
+      <w:proofErr w:type="gramStart"/>
       <w:r>
         <w:t>tr.commit</w:t>
       </w:r>
       <w:proofErr w:type="spellEnd"/>
+      <w:proofErr w:type="gramEnd"/>
       <w:r>
         <w:t>();</w:t>
       </w:r>
@@ -293,10 +329,12 @@
         <w:t xml:space="preserve">Query&lt;Investor&gt; query = </w:t>
       </w:r>
       <w:proofErr w:type="spellStart"/>
+      <w:proofErr w:type="gramStart"/>
       <w:r>
         <w:t>session.createQuery</w:t>
       </w:r>
       <w:proofErr w:type="spellEnd"/>
+      <w:proofErr w:type="gramEnd"/>
       <w:r>
         <w:t xml:space="preserve">("select </w:t>
       </w:r>
@@ -322,10 +360,12 @@
         <w:t xml:space="preserve">List&lt;Investor&gt; list = </w:t>
       </w:r>
       <w:proofErr w:type="spellStart"/>
+      <w:proofErr w:type="gramStart"/>
       <w:r>
         <w:t>query.list</w:t>
       </w:r>
       <w:proofErr w:type="spellEnd"/>
+      <w:proofErr w:type="gramEnd"/>
       <w:r>
         <w:t>();</w:t>
       </w:r>
@@ -344,10 +384,12 @@
         <w:t xml:space="preserve"> = </w:t>
       </w:r>
       <w:proofErr w:type="spellStart"/>
+      <w:proofErr w:type="gramStart"/>
       <w:r>
         <w:t>list.iterator</w:t>
       </w:r>
       <w:proofErr w:type="spellEnd"/>
+      <w:proofErr w:type="gramEnd"/>
       <w:r>
         <w:t>();</w:t>
       </w:r>
@@ -357,10 +399,12 @@
         <w:t>while(</w:t>
       </w:r>
       <w:proofErr w:type="spellStart"/>
+      <w:proofErr w:type="gramStart"/>
       <w:r>
         <w:t>iter.hasNext</w:t>
       </w:r>
       <w:proofErr w:type="spellEnd"/>
+      <w:proofErr w:type="gramEnd"/>
       <w:r>
         <w:t>())</w:t>
       </w:r>
@@ -383,10 +427,12 @@
         <w:t>(</w:t>
       </w:r>
       <w:proofErr w:type="spellStart"/>
+      <w:proofErr w:type="gramStart"/>
       <w:r>
         <w:t>iter.next</w:t>
       </w:r>
       <w:proofErr w:type="spellEnd"/>
+      <w:proofErr w:type="gramEnd"/>
       <w:r>
         <w:t>());</w:t>
       </w:r>
@@ -411,10 +457,12 @@
     </w:p>
     <w:p>
       <w:proofErr w:type="spellStart"/>
+      <w:proofErr w:type="gramStart"/>
       <w:r>
         <w:t>session.close</w:t>
       </w:r>
       <w:proofErr w:type="spellEnd"/>
+      <w:proofErr w:type="gramEnd"/>
       <w:r>
         <w:t>();</w:t>
       </w:r>
@@ -458,8 +506,13 @@
     </w:p>
     <w:p>
       <w:r>
-        <w:t>@Column(name="alien_column") -&gt; yeah you know now..</w:t>
-      </w:r>
+        <w:t xml:space="preserve">@Column(name="alien_column") -&gt; yeah you know </w:t>
+      </w:r>
+      <w:proofErr w:type="gramStart"/>
+      <w:r>
+        <w:t>now..</w:t>
+      </w:r>
+      <w:proofErr w:type="gramEnd"/>
     </w:p>
     <w:p>
       <w:r>
@@ -513,7 +566,15 @@
     <w:p/>
     <w:p>
       <w:r>
-        <w:t>@oneToMany(mappedBy="alien", fetch=</w:t>
+        <w:t>@</w:t>
+      </w:r>
+      <w:proofErr w:type="gramStart"/>
+      <w:r>
+        <w:t>oneToMany(</w:t>
+      </w:r>
+      <w:proofErr w:type="gramEnd"/>
+      <w:r>
+        <w:t>mappedBy="alien", fetch=</w:t>
       </w:r>
       <w:proofErr w:type="spellStart"/>
       <w:r>
@@ -533,23 +594,33 @@
     <w:p/>
     <w:p>
       <w:proofErr w:type="spellStart"/>
+      <w:proofErr w:type="gramStart"/>
       <w:r>
         <w:t>getCurrentSession</w:t>
       </w:r>
       <w:proofErr w:type="spellEnd"/>
       <w:r>
-        <w:t>() -&gt; default session of the hibernate context, we can use it and don’t have to close the session, it will get closed when session factory is closed.</w:t>
-      </w:r>
-    </w:p>
-    <w:p/>
-    <w:p>
-      <w:proofErr w:type="spellStart"/>
+        <w:t>(</w:t>
+      </w:r>
+      <w:proofErr w:type="gramEnd"/>
+      <w:r>
+        <w:t>) -&gt; default session of the hibernate context, we can use it and don’t have to close the session, it will get closed when session factory is closed.</w:t>
+      </w:r>
+    </w:p>
+    <w:p/>
+    <w:p>
+      <w:proofErr w:type="spellStart"/>
+      <w:proofErr w:type="gramStart"/>
       <w:r>
         <w:t>openSession</w:t>
       </w:r>
       <w:proofErr w:type="spellEnd"/>
       <w:r>
-        <w:t xml:space="preserve">() </w:t>
+        <w:t>(</w:t>
+      </w:r>
+      <w:proofErr w:type="gramEnd"/>
+      <w:r>
+        <w:t xml:space="preserve">) </w:t>
       </w:r>
     </w:p>
     <w:p>
@@ -604,7 +675,14 @@
       </w:r>
       <w:r>
         <w:tab/>
-        <w:t>load()</w:t>
+      </w:r>
+      <w:proofErr w:type="gramStart"/>
+      <w:r>
+        <w:t>load(</w:t>
+      </w:r>
+      <w:proofErr w:type="gramEnd"/>
+      <w:r>
+        <w:t>)</w:t>
       </w:r>
     </w:p>
     <w:p>
@@ -742,8 +820,13 @@
           <w:numId w:val="1"/>
         </w:numPr>
       </w:pPr>
-      <w:r>
-        <w:t xml:space="preserve">Example : </w:t>
+      <w:proofErr w:type="gramStart"/>
+      <w:r>
+        <w:t>Example :</w:t>
+      </w:r>
+      <w:proofErr w:type="gramEnd"/>
+      <w:r>
+        <w:t xml:space="preserve"> </w:t>
       </w:r>
       <w:proofErr w:type="spellStart"/>
       <w:r>

</xml_diff>